<commit_message>
Se arregla error copia y campo validador
</commit_message>
<xml_diff>
--- a/scripts/script-9-1.docx
+++ b/scripts/script-9-1.docx
@@ -41,7 +41,7 @@
           <w:sz w:val="20"/>
           <w:szCs w:val="20"/>
         </w:rPr>
-        <w:t xml:space="preserve">para otorgarle excelentes beneficios a su línea telefónica conservando su mismo número, ¿con quién tengo el gusto? ……………… </w:t>
+        <w:t>para otorgarle excelentes beneficios a su línea telefónica conservando su mismo número, ¿con quién tengo el gusto? ………………</w:t>
       </w:r>
     </w:p>
     <w:p>
@@ -288,7 +288,7 @@
           <w:sz w:val="20"/>
           <w:szCs w:val="20"/>
         </w:rPr>
-        <w:t xml:space="preserve">: WhatsApp, Facebook, Facebook Messenger, Instagram, Twitter, Snapchat, Pinterest y Tinder </w:t>
+        <w:t>: WhatsApp, Facebook, Facebook Messenger, Instagram, Twitter, Snapchat, Pinterest y Tinder</w:t>
       </w:r>
     </w:p>
     <w:p>
@@ -345,14 +345,6 @@
         <w:t>Maps</w:t>
       </w:r>
       <w:proofErr w:type="spellEnd"/>
-      <w:r>
-        <w:rPr>
-          <w:rFonts w:ascii="Titillium" w:hAnsi="Titillium"/>
-          <w:sz w:val="20"/>
-          <w:szCs w:val="20"/>
-        </w:rPr>
-        <w:t xml:space="preserve"> </w:t>
-      </w:r>
     </w:p>
     <w:p>
       <w:pPr>
@@ -398,7 +390,7 @@
           <w:sz w:val="20"/>
           <w:szCs w:val="20"/>
         </w:rPr>
-        <w:t xml:space="preserve">, PUBGS </w:t>
+        <w:t>, PUBGS</w:t>
       </w:r>
     </w:p>
     <w:p>
@@ -491,6 +483,7 @@
         <w:t xml:space="preserve"> </w:t>
       </w:r>
       <w:proofErr w:type="spellStart"/>
+      <w:proofErr w:type="gramStart"/>
       <w:r>
         <w:rPr>
           <w:rFonts w:ascii="Titillium" w:hAnsi="Titillium"/>
@@ -500,13 +493,14 @@
         <w:t>EEUU,Canada</w:t>
       </w:r>
       <w:proofErr w:type="spellEnd"/>
-      <w:r>
-        <w:rPr>
-          <w:rFonts w:ascii="Titillium" w:hAnsi="Titillium"/>
-          <w:sz w:val="20"/>
-          <w:szCs w:val="20"/>
-        </w:rPr>
-        <w:t xml:space="preserve"> y Puerto Rico </w:t>
+      <w:proofErr w:type="gramEnd"/>
+      <w:r>
+        <w:rPr>
+          <w:rFonts w:ascii="Titillium" w:hAnsi="Titillium"/>
+          <w:sz w:val="20"/>
+          <w:szCs w:val="20"/>
+        </w:rPr>
+        <w:t xml:space="preserve"> y Puerto Rico</w:t>
       </w:r>
     </w:p>
     <w:p>
@@ -1019,16 +1013,6 @@
         </w:rPr>
         <w:t xml:space="preserve"> para hacer el registro de su línea?</w:t>
       </w:r>
-      <w:r>
-        <w:rPr>
-          <w:rFonts w:ascii="Titillium" w:hAnsi="Titillium"/>
-          <w:b/>
-          <w:bCs/>
-          <w:sz w:val="20"/>
-          <w:szCs w:val="20"/>
-        </w:rPr>
-        <w:t xml:space="preserve"> </w:t>
-      </w:r>
     </w:p>
     <w:p>
       <w:pPr>
@@ -1114,7 +1098,7 @@
           <w:sz w:val="20"/>
           <w:szCs w:val="20"/>
         </w:rPr>
-        <w:t xml:space="preserve">: </w:t>
+        <w:t>:</w:t>
       </w:r>
     </w:p>
     <w:p>
@@ -1223,7 +1207,7 @@
           <w:sz w:val="20"/>
           <w:szCs w:val="20"/>
         </w:rPr>
-        <w:t xml:space="preserve">GB para navegación libre y 20 redes sociales </w:t>
+        <w:t>GB para navegación libre y 20 redes sociales</w:t>
       </w:r>
     </w:p>
     <w:p>
@@ -1536,7 +1520,7 @@
           <w:sz w:val="20"/>
           <w:szCs w:val="20"/>
         </w:rPr>
-        <w:t xml:space="preserve">en todas sus recargas. </w:t>
+        <w:t>en todas sus recargas.</w:t>
       </w:r>
     </w:p>
     <w:p>
@@ -1569,590 +1553,539 @@
         </w:rPr>
         <w:t>NO ME INTERESA MOVISTAR, POR EL MOMENTO NO, ETC</w:t>
       </w:r>
+    </w:p>
+    <w:p>
+      <w:pPr>
+        <w:pStyle w:val="Default"/>
+        <w:rPr>
+          <w:rFonts w:ascii="Titillium" w:hAnsi="Titillium"/>
+          <w:sz w:val="20"/>
+          <w:szCs w:val="20"/>
+        </w:rPr>
+      </w:pPr>
       <w:r>
         <w:rPr>
           <w:rFonts w:ascii="Titillium" w:hAnsi="Titillium" w:cs="Calibri"/>
-          <w:b/>
-          <w:bCs/>
-          <w:sz w:val="20"/>
-          <w:szCs w:val="20"/>
-        </w:rPr>
-        <w:t xml:space="preserve"> </w:t>
-      </w:r>
-    </w:p>
-    <w:p>
-      <w:pPr>
-        <w:pStyle w:val="Default"/>
-        <w:rPr>
-          <w:rFonts w:ascii="Titillium" w:hAnsi="Titillium"/>
-          <w:sz w:val="20"/>
-          <w:szCs w:val="20"/>
-        </w:rPr>
-      </w:pPr>
+          <w:sz w:val="20"/>
+          <w:szCs w:val="20"/>
+        </w:rPr>
+        <w:t xml:space="preserve">Le comento que adicional Ud. puede adquirir un equipo celular financiado por medio de </w:t>
+      </w:r>
       <w:r>
         <w:rPr>
           <w:rFonts w:ascii="Titillium" w:hAnsi="Titillium" w:cs="Calibri"/>
-          <w:sz w:val="20"/>
-          <w:szCs w:val="20"/>
-        </w:rPr>
-        <w:lastRenderedPageBreak/>
-        <w:t xml:space="preserve">Le comento que adicional Ud. puede adquirir un equipo celular financiado por medio de </w:t>
+          <w:b/>
+          <w:bCs/>
+          <w:sz w:val="20"/>
+          <w:szCs w:val="20"/>
+        </w:rPr>
+        <w:t xml:space="preserve">PAYJOY, </w:t>
       </w:r>
       <w:r>
         <w:rPr>
           <w:rFonts w:ascii="Titillium" w:hAnsi="Titillium" w:cs="Calibri"/>
-          <w:b/>
-          <w:bCs/>
-          <w:sz w:val="20"/>
-          <w:szCs w:val="20"/>
-        </w:rPr>
-        <w:t xml:space="preserve">PAYJOY, </w:t>
-      </w:r>
-      <w:r>
+          <w:sz w:val="20"/>
+          <w:szCs w:val="20"/>
+        </w:rPr>
+        <w:t>el cual no le pide Tarjeta de crédito, ni checamos buro de crédito y solo se adquiere desde un 15% de pago inicial, puede aprovechar en esta llamada para adquirir este beneficio. ¿?</w:t>
+      </w:r>
+    </w:p>
+    <w:p>
+      <w:pPr>
+        <w:pStyle w:val="Default"/>
+        <w:rPr>
+          <w:rFonts w:ascii="Titillium" w:hAnsi="Titillium"/>
+          <w:sz w:val="20"/>
+          <w:szCs w:val="20"/>
+        </w:rPr>
+      </w:pPr>
+    </w:p>
+    <w:p>
+      <w:pPr>
+        <w:pStyle w:val="Default"/>
+        <w:rPr>
+          <w:rFonts w:ascii="Titillium" w:hAnsi="Titillium"/>
+          <w:b/>
+          <w:bCs/>
+          <w:sz w:val="20"/>
+          <w:szCs w:val="20"/>
+          <w:highlight w:val="yellow"/>
+        </w:rPr>
+      </w:pPr>
+      <w:r>
+        <w:rPr>
+          <w:rFonts w:ascii="Titillium" w:hAnsi="Titillium"/>
+          <w:b/>
+          <w:bCs/>
+          <w:sz w:val="20"/>
+          <w:szCs w:val="20"/>
+          <w:highlight w:val="yellow"/>
+        </w:rPr>
+        <w:t xml:space="preserve">CIERRE DE VENTA: </w:t>
+      </w:r>
+      <w:proofErr w:type="gramStart"/>
+      <w:r>
+        <w:rPr>
+          <w:rFonts w:ascii="Titillium" w:hAnsi="Titillium"/>
+          <w:b/>
+          <w:bCs/>
+          <w:sz w:val="20"/>
+          <w:szCs w:val="20"/>
+          <w:highlight w:val="yellow"/>
+        </w:rPr>
+        <w:t xml:space="preserve">Para que </w:t>
+      </w:r>
+      <w:proofErr w:type="spellStart"/>
+      <w:r>
+        <w:rPr>
+          <w:rFonts w:ascii="Titillium" w:hAnsi="Titillium"/>
+          <w:b/>
+          <w:bCs/>
+          <w:sz w:val="20"/>
+          <w:szCs w:val="20"/>
+          <w:highlight w:val="yellow"/>
+        </w:rPr>
+        <w:t>ud</w:t>
+      </w:r>
+      <w:proofErr w:type="spellEnd"/>
+      <w:r>
+        <w:rPr>
+          <w:rFonts w:ascii="Titillium" w:hAnsi="Titillium"/>
+          <w:b/>
+          <w:bCs/>
+          <w:sz w:val="20"/>
+          <w:szCs w:val="20"/>
+          <w:highlight w:val="yellow"/>
+        </w:rPr>
+        <w:t xml:space="preserve"> goce de estos beneficios </w:t>
+      </w:r>
+      <w:r>
+        <w:rPr>
+          <w:rFonts w:ascii="Titillium" w:hAnsi="Titillium"/>
+          <w:b/>
+          <w:bCs/>
+          <w:sz w:val="20"/>
+          <w:szCs w:val="20"/>
+          <w:highlight w:val="yellow"/>
+        </w:rPr>
+        <w:t xml:space="preserve">en </w:t>
+      </w:r>
+      <w:r>
+        <w:rPr>
+          <w:rFonts w:ascii="Titillium" w:hAnsi="Titillium"/>
+          <w:b/>
+          <w:bCs/>
+          <w:sz w:val="20"/>
+          <w:szCs w:val="20"/>
+          <w:highlight w:val="yellow"/>
+        </w:rPr>
+        <w:t xml:space="preserve">qué centro de atención </w:t>
+      </w:r>
+      <w:r>
+        <w:rPr>
+          <w:rFonts w:ascii="Titillium" w:hAnsi="Titillium"/>
+          <w:b/>
+          <w:bCs/>
+          <w:sz w:val="20"/>
+          <w:szCs w:val="20"/>
+          <w:highlight w:val="yellow"/>
+        </w:rPr>
+        <w:t>puede recoger su Chip</w:t>
+      </w:r>
+      <w:r>
+        <w:rPr>
+          <w:rFonts w:ascii="Titillium" w:hAnsi="Titillium"/>
+          <w:b/>
+          <w:bCs/>
+          <w:sz w:val="20"/>
+          <w:szCs w:val="20"/>
+          <w:highlight w:val="yellow"/>
+        </w:rPr>
+        <w:t>?</w:t>
+      </w:r>
+      <w:proofErr w:type="gramEnd"/>
+    </w:p>
+    <w:p>
+      <w:pPr>
+        <w:pStyle w:val="Default"/>
+        <w:rPr>
+          <w:rFonts w:ascii="Titillium" w:hAnsi="Titillium"/>
+          <w:b/>
+          <w:bCs/>
+          <w:sz w:val="20"/>
+          <w:szCs w:val="20"/>
+          <w:highlight w:val="yellow"/>
+        </w:rPr>
+      </w:pPr>
+    </w:p>
+    <w:p>
+      <w:pPr>
+        <w:pStyle w:val="Default"/>
         <w:rPr>
           <w:rFonts w:ascii="Titillium" w:hAnsi="Titillium" w:cs="Calibri"/>
           <w:sz w:val="20"/>
           <w:szCs w:val="20"/>
         </w:rPr>
-        <w:t xml:space="preserve">el cual no le pide Tarjeta de crédito, ni checamos buro de crédito y solo se adquiere desde un 15% de pago inicial, puede aprovechar en esta llamada para adquirir este beneficio. ¿? </w:t>
-      </w:r>
-    </w:p>
-    <w:p>
-      <w:pPr>
-        <w:pStyle w:val="Default"/>
-        <w:rPr>
-          <w:rFonts w:ascii="Titillium" w:hAnsi="Titillium"/>
-          <w:sz w:val="20"/>
-          <w:szCs w:val="20"/>
-        </w:rPr>
-      </w:pPr>
-    </w:p>
-    <w:p>
-      <w:pPr>
-        <w:pStyle w:val="Default"/>
-        <w:rPr>
-          <w:rFonts w:ascii="Titillium" w:hAnsi="Titillium"/>
+      </w:pPr>
+      <w:r>
+        <w:rPr>
+          <w:rFonts w:ascii="Titillium" w:hAnsi="Titillium" w:cs="Calibri"/>
+          <w:b/>
+          <w:bCs/>
+          <w:sz w:val="20"/>
+          <w:szCs w:val="20"/>
+          <w:highlight w:val="cyan"/>
+        </w:rPr>
+        <w:t>COBERTURA</w:t>
+      </w:r>
+    </w:p>
+    <w:p>
+      <w:pPr>
+        <w:pStyle w:val="Default"/>
+        <w:rPr>
+          <w:rFonts w:ascii="Titillium" w:hAnsi="Titillium"/>
+          <w:sz w:val="20"/>
+          <w:szCs w:val="20"/>
+        </w:rPr>
+      </w:pPr>
+      <w:r>
+        <w:rPr>
+          <w:rFonts w:ascii="Titillium" w:hAnsi="Titillium" w:cs="Calibri"/>
+          <w:sz w:val="20"/>
+          <w:szCs w:val="20"/>
+        </w:rPr>
+        <w:t> Sr/Srta. precisamente para brindarle mejores servicios a nuestros usuarios, se hizo un convenio con las otras compañías, en caso que nuestra cobertura no llegue a ciertas zonas, podemos hacer uso de la cobertura extendida de las demás compañías y darle el servicio sin ningún problema.</w:t>
+      </w:r>
+    </w:p>
+    <w:p>
+      <w:pPr>
+        <w:pStyle w:val="Default"/>
+        <w:rPr>
+          <w:rFonts w:ascii="Titillium" w:hAnsi="Titillium"/>
+          <w:sz w:val="20"/>
+          <w:szCs w:val="20"/>
+        </w:rPr>
+      </w:pPr>
+    </w:p>
+    <w:p>
+      <w:pPr>
+        <w:pStyle w:val="Default"/>
+        <w:rPr>
+          <w:rFonts w:ascii="Titillium" w:hAnsi="Titillium" w:cs="Calibri"/>
+          <w:b/>
+          <w:bCs/>
+          <w:sz w:val="20"/>
+          <w:szCs w:val="20"/>
+        </w:rPr>
+      </w:pPr>
+      <w:r>
+        <w:rPr>
+          <w:rFonts w:ascii="Titillium" w:hAnsi="Titillium" w:cs="Calibri"/>
           <w:b/>
           <w:bCs/>
           <w:sz w:val="20"/>
           <w:szCs w:val="20"/>
           <w:highlight w:val="yellow"/>
         </w:rPr>
-      </w:pPr>
-      <w:r>
-        <w:rPr>
-          <w:rFonts w:ascii="Titillium" w:hAnsi="Titillium"/>
+        <w:t xml:space="preserve">CIERE DE VENTA: </w:t>
+      </w:r>
+      <w:proofErr w:type="gramStart"/>
+      <w:r>
+        <w:rPr>
+          <w:rFonts w:ascii="Titillium" w:hAnsi="Titillium" w:cs="Calibri"/>
           <w:b/>
           <w:bCs/>
           <w:sz w:val="20"/>
           <w:szCs w:val="20"/>
           <w:highlight w:val="yellow"/>
         </w:rPr>
-        <w:t xml:space="preserve">CIERRE DE VENTA: </w:t>
+        <w:t>P</w:t>
+      </w:r>
+      <w:r>
+        <w:rPr>
+          <w:rFonts w:ascii="Titillium" w:hAnsi="Titillium" w:cs="Calibri"/>
+          <w:b/>
+          <w:bCs/>
+          <w:sz w:val="20"/>
+          <w:szCs w:val="20"/>
+          <w:highlight w:val="yellow"/>
+        </w:rPr>
+        <w:t xml:space="preserve">ara qué </w:t>
+      </w:r>
+      <w:proofErr w:type="spellStart"/>
+      <w:r>
+        <w:rPr>
+          <w:rFonts w:ascii="Titillium" w:hAnsi="Titillium" w:cs="Calibri"/>
+          <w:b/>
+          <w:bCs/>
+          <w:sz w:val="20"/>
+          <w:szCs w:val="20"/>
+          <w:highlight w:val="yellow"/>
+        </w:rPr>
+        <w:t>ud</w:t>
+      </w:r>
+      <w:proofErr w:type="spellEnd"/>
+      <w:r>
+        <w:rPr>
+          <w:rFonts w:ascii="Titillium" w:hAnsi="Titillium" w:cs="Calibri"/>
+          <w:b/>
+          <w:bCs/>
+          <w:sz w:val="20"/>
+          <w:szCs w:val="20"/>
+          <w:highlight w:val="yellow"/>
+        </w:rPr>
+        <w:t xml:space="preserve"> pruebe nuestra cobertura extendida conocerá su </w:t>
+      </w:r>
+      <w:r>
+        <w:rPr>
+          <w:rFonts w:ascii="Titillium" w:hAnsi="Titillium" w:cs="Calibri"/>
+          <w:b/>
+          <w:bCs/>
+          <w:sz w:val="20"/>
+          <w:szCs w:val="20"/>
+          <w:highlight w:val="yellow"/>
+        </w:rPr>
+        <w:t>CURP</w:t>
+      </w:r>
+      <w:r>
+        <w:rPr>
+          <w:rFonts w:ascii="Titillium" w:hAnsi="Titillium" w:cs="Calibri"/>
+          <w:b/>
+          <w:bCs/>
+          <w:sz w:val="20"/>
+          <w:szCs w:val="20"/>
+          <w:highlight w:val="yellow"/>
+        </w:rPr>
+        <w:t>?</w:t>
+      </w:r>
+      <w:proofErr w:type="gramEnd"/>
+    </w:p>
+    <w:p>
+      <w:pPr>
+        <w:pStyle w:val="Default"/>
+        <w:rPr>
+          <w:rFonts w:ascii="Titillium" w:hAnsi="Titillium" w:cs="Calibri"/>
+          <w:sz w:val="20"/>
+          <w:szCs w:val="20"/>
+        </w:rPr>
+      </w:pPr>
+    </w:p>
+    <w:p>
+      <w:pPr>
+        <w:pStyle w:val="Default"/>
+        <w:rPr>
+          <w:rFonts w:ascii="Titillium" w:hAnsi="Titillium" w:cs="Calibri"/>
+          <w:sz w:val="20"/>
+          <w:szCs w:val="20"/>
+        </w:rPr>
+      </w:pPr>
+      <w:r>
+        <w:rPr>
+          <w:rFonts w:ascii="Titillium" w:hAnsi="Titillium" w:cs="Calibri"/>
+          <w:b/>
+          <w:bCs/>
+          <w:sz w:val="20"/>
+          <w:szCs w:val="20"/>
+          <w:highlight w:val="cyan"/>
+        </w:rPr>
+        <w:t>PLAN DE RENTA</w:t>
+      </w:r>
+    </w:p>
+    <w:p>
+      <w:pPr>
+        <w:pStyle w:val="Default"/>
+        <w:rPr>
+          <w:rFonts w:ascii="Titillium" w:hAnsi="Titillium"/>
+          <w:sz w:val="20"/>
+          <w:szCs w:val="20"/>
+        </w:rPr>
+      </w:pPr>
+      <w:r>
+        <w:rPr>
+          <w:rFonts w:ascii="Titillium" w:hAnsi="Titillium" w:cs="Calibri"/>
+          <w:sz w:val="20"/>
+          <w:szCs w:val="20"/>
+        </w:rPr>
+        <w:t>Si cliente te menciona que cuenta con plan de renta, recuerda realizar el sondeo:</w:t>
+      </w:r>
+    </w:p>
+    <w:p>
+      <w:pPr>
+        <w:pStyle w:val="Default"/>
+        <w:spacing w:after="51"/>
+        <w:rPr>
+          <w:rFonts w:ascii="Titillium" w:hAnsi="Titillium"/>
+          <w:sz w:val="20"/>
+          <w:szCs w:val="20"/>
+        </w:rPr>
+      </w:pPr>
+      <w:r>
+        <w:rPr>
+          <w:rFonts w:ascii="Titillium" w:hAnsi="Titillium"/>
+          <w:sz w:val="20"/>
+          <w:szCs w:val="20"/>
+        </w:rPr>
+        <w:t xml:space="preserve"> </w:t>
+      </w:r>
+      <w:r>
+        <w:rPr>
+          <w:rFonts w:ascii="Titillium" w:hAnsi="Titillium" w:cs="Calibri"/>
+          <w:sz w:val="20"/>
+          <w:szCs w:val="20"/>
+        </w:rPr>
+        <w:t>¿Su plan es forzoso o es libre?</w:t>
+      </w:r>
+    </w:p>
+    <w:p>
+      <w:pPr>
+        <w:pStyle w:val="Default"/>
+        <w:spacing w:after="51"/>
+        <w:rPr>
+          <w:rFonts w:ascii="Titillium" w:hAnsi="Titillium"/>
+          <w:sz w:val="20"/>
+          <w:szCs w:val="20"/>
+        </w:rPr>
+      </w:pPr>
+      <w:r>
+        <w:rPr>
+          <w:rFonts w:ascii="Titillium" w:hAnsi="Titillium"/>
+          <w:sz w:val="20"/>
+          <w:szCs w:val="20"/>
+        </w:rPr>
+        <w:t xml:space="preserve"> </w:t>
+      </w:r>
+      <w:r>
+        <w:rPr>
+          <w:rFonts w:ascii="Titillium" w:hAnsi="Titillium" w:cs="Calibri"/>
+          <w:sz w:val="20"/>
+          <w:szCs w:val="20"/>
+        </w:rPr>
+        <w:t>¿Cuenta con alguna otra línea?</w:t>
+      </w:r>
+    </w:p>
+    <w:p>
+      <w:pPr>
+        <w:pStyle w:val="Default"/>
+        <w:rPr>
+          <w:rFonts w:ascii="Titillium" w:hAnsi="Titillium"/>
+          <w:sz w:val="20"/>
+          <w:szCs w:val="20"/>
+        </w:rPr>
+      </w:pPr>
+      <w:r>
+        <w:rPr>
+          <w:rFonts w:ascii="Titillium" w:hAnsi="Titillium"/>
+          <w:sz w:val="20"/>
+          <w:szCs w:val="20"/>
+        </w:rPr>
+        <w:t xml:space="preserve"> </w:t>
+      </w:r>
+      <w:r>
+        <w:rPr>
+          <w:rFonts w:ascii="Titillium" w:hAnsi="Titillium" w:cs="Calibri"/>
+          <w:sz w:val="20"/>
+          <w:szCs w:val="20"/>
+        </w:rPr>
+        <w:t>¿Algún amigo o familiar que desee pasar esta promoción?</w:t>
+      </w:r>
+    </w:p>
+    <w:p>
+      <w:pPr>
+        <w:pStyle w:val="Default"/>
+        <w:rPr>
+          <w:rFonts w:ascii="Titillium" w:hAnsi="Titillium"/>
+          <w:sz w:val="20"/>
+          <w:szCs w:val="20"/>
+        </w:rPr>
+      </w:pPr>
+    </w:p>
+    <w:p>
+      <w:pPr>
+        <w:pStyle w:val="Default"/>
+        <w:rPr>
+          <w:rFonts w:ascii="Titillium" w:hAnsi="Titillium" w:cs="Calibri"/>
+          <w:sz w:val="20"/>
+          <w:szCs w:val="20"/>
+        </w:rPr>
+      </w:pPr>
+      <w:r>
+        <w:rPr>
+          <w:rFonts w:ascii="Titillium" w:hAnsi="Titillium" w:cs="Calibri"/>
+          <w:b/>
+          <w:bCs/>
+          <w:sz w:val="20"/>
+          <w:szCs w:val="20"/>
+          <w:highlight w:val="green"/>
+        </w:rPr>
+        <w:t>PAY JOY</w:t>
+      </w:r>
+    </w:p>
+    <w:p>
+      <w:pPr>
+        <w:pStyle w:val="Default"/>
+        <w:rPr>
+          <w:rFonts w:ascii="Titillium" w:hAnsi="Titillium" w:cs="Calibri"/>
+          <w:sz w:val="20"/>
+          <w:szCs w:val="20"/>
+        </w:rPr>
+      </w:pPr>
+      <w:r>
+        <w:rPr>
+          <w:rFonts w:ascii="Titillium" w:hAnsi="Titillium" w:cs="Calibri"/>
+          <w:sz w:val="20"/>
+          <w:szCs w:val="20"/>
+        </w:rPr>
+        <w:t xml:space="preserve">Le comento que adicional a los beneficios que ya le </w:t>
       </w:r>
       <w:proofErr w:type="gramStart"/>
       <w:r>
         <w:rPr>
-          <w:rFonts w:ascii="Titillium" w:hAnsi="Titillium"/>
-          <w:b/>
-          <w:bCs/>
-          <w:sz w:val="20"/>
-          <w:szCs w:val="20"/>
-          <w:highlight w:val="yellow"/>
-        </w:rPr>
-        <w:t xml:space="preserve">Para que </w:t>
-      </w:r>
-      <w:proofErr w:type="spellStart"/>
-      <w:r>
-        <w:rPr>
-          <w:rFonts w:ascii="Titillium" w:hAnsi="Titillium"/>
-          <w:b/>
-          <w:bCs/>
-          <w:sz w:val="20"/>
-          <w:szCs w:val="20"/>
-          <w:highlight w:val="yellow"/>
-        </w:rPr>
-        <w:t>ud</w:t>
-      </w:r>
-      <w:proofErr w:type="spellEnd"/>
-      <w:r>
-        <w:rPr>
-          <w:rFonts w:ascii="Titillium" w:hAnsi="Titillium"/>
-          <w:b/>
-          <w:bCs/>
-          <w:sz w:val="20"/>
-          <w:szCs w:val="20"/>
-          <w:highlight w:val="yellow"/>
-        </w:rPr>
-        <w:t xml:space="preserve"> goce de estos beneficios </w:t>
-      </w:r>
-      <w:r>
-        <w:rPr>
-          <w:rFonts w:ascii="Titillium" w:hAnsi="Titillium"/>
-          <w:b/>
-          <w:bCs/>
-          <w:sz w:val="20"/>
-          <w:szCs w:val="20"/>
-          <w:highlight w:val="yellow"/>
-        </w:rPr>
-        <w:t xml:space="preserve">en </w:t>
-      </w:r>
-      <w:r>
-        <w:rPr>
-          <w:rFonts w:ascii="Titillium" w:hAnsi="Titillium"/>
-          <w:b/>
-          <w:bCs/>
-          <w:sz w:val="20"/>
-          <w:szCs w:val="20"/>
-          <w:highlight w:val="yellow"/>
-        </w:rPr>
-        <w:t xml:space="preserve">qué centro de atención </w:t>
-      </w:r>
-      <w:r>
-        <w:rPr>
-          <w:rFonts w:ascii="Titillium" w:hAnsi="Titillium"/>
-          <w:b/>
-          <w:bCs/>
-          <w:sz w:val="20"/>
-          <w:szCs w:val="20"/>
-          <w:highlight w:val="yellow"/>
-        </w:rPr>
-        <w:t>puede recoger su Chip</w:t>
-      </w:r>
-      <w:r>
-        <w:rPr>
-          <w:rFonts w:ascii="Titillium" w:hAnsi="Titillium"/>
-          <w:b/>
-          <w:bCs/>
-          <w:sz w:val="20"/>
-          <w:szCs w:val="20"/>
-          <w:highlight w:val="yellow"/>
-        </w:rPr>
-        <w:t>?</w:t>
+          <w:rFonts w:ascii="Titillium" w:hAnsi="Titillium" w:cs="Calibri"/>
+          <w:sz w:val="20"/>
+          <w:szCs w:val="20"/>
+        </w:rPr>
+        <w:t>mencione</w:t>
       </w:r>
       <w:proofErr w:type="gramEnd"/>
-    </w:p>
-    <w:p>
-      <w:pPr>
-        <w:pStyle w:val="Default"/>
-        <w:rPr>
-          <w:rFonts w:ascii="Titillium" w:hAnsi="Titillium"/>
-          <w:b/>
-          <w:bCs/>
-          <w:sz w:val="20"/>
-          <w:szCs w:val="20"/>
-          <w:highlight w:val="yellow"/>
-        </w:rPr>
-      </w:pPr>
-    </w:p>
-    <w:p>
-      <w:pPr>
-        <w:pStyle w:val="Default"/>
+      <w:r>
         <w:rPr>
           <w:rFonts w:ascii="Titillium" w:hAnsi="Titillium" w:cs="Calibri"/>
           <w:sz w:val="20"/>
           <w:szCs w:val="20"/>
         </w:rPr>
-      </w:pPr>
+        <w:t>, también contamos en PAY JOY, que le permite adquirir un equipo solo con el 15% d</w:t>
+      </w:r>
       <w:r>
         <w:rPr>
           <w:rFonts w:ascii="Titillium" w:hAnsi="Titillium" w:cs="Calibri"/>
-          <w:b/>
-          <w:bCs/>
-          <w:sz w:val="20"/>
-          <w:szCs w:val="20"/>
-          <w:highlight w:val="cyan"/>
-        </w:rPr>
-        <w:t>COBERTURA</w:t>
+          <w:sz w:val="20"/>
+          <w:szCs w:val="20"/>
+        </w:rPr>
+        <w:t>e pago inicial, y sin la necesid</w:t>
       </w:r>
       <w:r>
         <w:rPr>
           <w:rFonts w:ascii="Titillium" w:hAnsi="Titillium" w:cs="Calibri"/>
-          <w:b/>
-          <w:bCs/>
-          <w:sz w:val="20"/>
-          <w:szCs w:val="20"/>
-        </w:rPr>
-        <w:t xml:space="preserve"> </w:t>
-      </w:r>
-    </w:p>
-    <w:p>
-      <w:pPr>
-        <w:pStyle w:val="Default"/>
-        <w:rPr>
-          <w:rFonts w:ascii="Titillium" w:hAnsi="Titillium"/>
-          <w:sz w:val="20"/>
-          <w:szCs w:val="20"/>
-        </w:rPr>
-      </w:pPr>
+          <w:sz w:val="20"/>
+          <w:szCs w:val="20"/>
+        </w:rPr>
+        <w:t xml:space="preserve">ad que chequen buro </w:t>
+      </w:r>
       <w:r>
         <w:rPr>
           <w:rFonts w:ascii="Titillium" w:hAnsi="Titillium" w:cs="Calibri"/>
           <w:sz w:val="20"/>
           <w:szCs w:val="20"/>
         </w:rPr>
-        <w:t xml:space="preserve"> Sr/Srta. precisamente para brindarle mejores servicios a nuestros usuarios, se hizo un convenio con las otras compañías, en caso que nuestra cobertura no llegue a ciertas zonas, podemos hacer uso de la cobertura extendida de las demás compañías y darle el servicio sin ningún problema. </w:t>
-      </w:r>
-    </w:p>
-    <w:p>
-      <w:pPr>
-        <w:pStyle w:val="Default"/>
-        <w:rPr>
-          <w:rFonts w:ascii="Titillium" w:hAnsi="Titillium"/>
-          <w:sz w:val="20"/>
-          <w:szCs w:val="20"/>
-        </w:rPr>
-      </w:pPr>
-    </w:p>
-    <w:p>
-      <w:pPr>
-        <w:pStyle w:val="Default"/>
+        <w:t xml:space="preserve">de crédito ni la necesidad de que </w:t>
+      </w:r>
+      <w:r>
         <w:rPr>
           <w:rFonts w:ascii="Titillium" w:hAnsi="Titillium" w:cs="Calibri"/>
-          <w:b/>
-          <w:bCs/>
-          <w:sz w:val="20"/>
-          <w:szCs w:val="20"/>
-        </w:rPr>
-      </w:pPr>
-      <w:r>
-        <w:rPr>
-          <w:rFonts w:ascii="Titillium" w:hAnsi="Titillium" w:cs="Calibri"/>
-          <w:b/>
-          <w:bCs/>
-          <w:sz w:val="20"/>
-          <w:szCs w:val="20"/>
-          <w:highlight w:val="yellow"/>
-        </w:rPr>
-        <w:t xml:space="preserve">CIERE DE VENTA: </w:t>
-      </w:r>
-      <w:proofErr w:type="gramStart"/>
-      <w:r>
-        <w:rPr>
-          <w:rFonts w:ascii="Titillium" w:hAnsi="Titillium" w:cs="Calibri"/>
-          <w:b/>
-          <w:bCs/>
-          <w:sz w:val="20"/>
-          <w:szCs w:val="20"/>
-          <w:highlight w:val="yellow"/>
-        </w:rPr>
-        <w:t>P</w:t>
-      </w:r>
-      <w:r>
-        <w:rPr>
-          <w:rFonts w:ascii="Titillium" w:hAnsi="Titillium" w:cs="Calibri"/>
-          <w:b/>
-          <w:bCs/>
-          <w:sz w:val="20"/>
-          <w:szCs w:val="20"/>
-          <w:highlight w:val="yellow"/>
-        </w:rPr>
-        <w:t xml:space="preserve">ara qué </w:t>
-      </w:r>
-      <w:proofErr w:type="spellStart"/>
-      <w:r>
-        <w:rPr>
-          <w:rFonts w:ascii="Titillium" w:hAnsi="Titillium" w:cs="Calibri"/>
-          <w:b/>
-          <w:bCs/>
-          <w:sz w:val="20"/>
-          <w:szCs w:val="20"/>
-          <w:highlight w:val="yellow"/>
-        </w:rPr>
-        <w:t>ud</w:t>
-      </w:r>
-      <w:proofErr w:type="spellEnd"/>
-      <w:r>
-        <w:rPr>
-          <w:rFonts w:ascii="Titillium" w:hAnsi="Titillium" w:cs="Calibri"/>
-          <w:b/>
-          <w:bCs/>
-          <w:sz w:val="20"/>
-          <w:szCs w:val="20"/>
-          <w:highlight w:val="yellow"/>
-        </w:rPr>
-        <w:t xml:space="preserve"> pruebe nuestra cobertura extendida conocerá su </w:t>
-      </w:r>
-      <w:r>
-        <w:rPr>
-          <w:rFonts w:ascii="Titillium" w:hAnsi="Titillium" w:cs="Calibri"/>
-          <w:b/>
-          <w:bCs/>
-          <w:sz w:val="20"/>
-          <w:szCs w:val="20"/>
-          <w:highlight w:val="yellow"/>
-        </w:rPr>
-        <w:t>CURP</w:t>
-      </w:r>
-      <w:r>
-        <w:rPr>
-          <w:rFonts w:ascii="Titillium" w:hAnsi="Titillium" w:cs="Calibri"/>
-          <w:b/>
-          <w:bCs/>
-          <w:sz w:val="20"/>
-          <w:szCs w:val="20"/>
-          <w:highlight w:val="yellow"/>
-        </w:rPr>
-        <w:t>?</w:t>
-      </w:r>
-      <w:proofErr w:type="gramEnd"/>
-      <w:r>
-        <w:rPr>
-          <w:rFonts w:ascii="Titillium" w:hAnsi="Titillium" w:cs="Calibri"/>
-          <w:b/>
-          <w:bCs/>
-          <w:sz w:val="20"/>
-          <w:szCs w:val="20"/>
-        </w:rPr>
-        <w:t xml:space="preserve"> </w:t>
-      </w:r>
-    </w:p>
-    <w:p>
-      <w:pPr>
-        <w:pStyle w:val="Default"/>
-        <w:rPr>
-          <w:rFonts w:ascii="Titillium" w:hAnsi="Titillium" w:cs="Calibri"/>
-          <w:sz w:val="20"/>
-          <w:szCs w:val="20"/>
-        </w:rPr>
-      </w:pPr>
-    </w:p>
-    <w:p>
-      <w:pPr>
-        <w:pStyle w:val="Default"/>
-        <w:rPr>
-          <w:rFonts w:ascii="Titillium" w:hAnsi="Titillium" w:cs="Calibri"/>
-          <w:sz w:val="20"/>
-          <w:szCs w:val="20"/>
-        </w:rPr>
-      </w:pPr>
-      <w:r>
-        <w:rPr>
-          <w:rFonts w:ascii="Titillium" w:hAnsi="Titillium" w:cs="Calibri"/>
-          <w:b/>
-          <w:bCs/>
-          <w:sz w:val="20"/>
-          <w:szCs w:val="20"/>
-          <w:highlight w:val="cyan"/>
-        </w:rPr>
-        <w:t>PLAN DE RENTA</w:t>
-      </w:r>
-      <w:r>
-        <w:rPr>
-          <w:rFonts w:ascii="Titillium" w:hAnsi="Titillium" w:cs="Calibri"/>
-          <w:b/>
-          <w:bCs/>
-          <w:sz w:val="20"/>
-          <w:szCs w:val="20"/>
-        </w:rPr>
-        <w:t xml:space="preserve"> </w:t>
-      </w:r>
-    </w:p>
-    <w:p>
-      <w:pPr>
-        <w:pStyle w:val="Default"/>
-        <w:rPr>
-          <w:rFonts w:ascii="Titillium" w:hAnsi="Titillium"/>
-          <w:sz w:val="20"/>
-          <w:szCs w:val="20"/>
-        </w:rPr>
-      </w:pPr>
-      <w:r>
-        <w:rPr>
-          <w:rFonts w:ascii="Titillium" w:hAnsi="Titillium" w:cs="Calibri"/>
-          <w:sz w:val="20"/>
-          <w:szCs w:val="20"/>
-        </w:rPr>
-        <w:t xml:space="preserve">Si cliente te menciona que cuenta con plan de renta, recuerda realizar el sondeo: </w:t>
-      </w:r>
-    </w:p>
-    <w:p>
-      <w:pPr>
-        <w:pStyle w:val="Default"/>
-        <w:spacing w:after="51"/>
-        <w:rPr>
-          <w:rFonts w:ascii="Titillium" w:hAnsi="Titillium"/>
-          <w:sz w:val="20"/>
-          <w:szCs w:val="20"/>
-        </w:rPr>
-      </w:pPr>
-      <w:r>
-        <w:rPr>
-          <w:rFonts w:ascii="Titillium" w:hAnsi="Titillium"/>
-          <w:sz w:val="20"/>
-          <w:szCs w:val="20"/>
-        </w:rPr>
-        <w:t xml:space="preserve"> </w:t>
-      </w:r>
-      <w:r>
-        <w:rPr>
-          <w:rFonts w:ascii="Titillium" w:hAnsi="Titillium" w:cs="Calibri"/>
-          <w:sz w:val="20"/>
-          <w:szCs w:val="20"/>
-        </w:rPr>
-        <w:t xml:space="preserve">¿Su plan es forzoso o es libre? </w:t>
-      </w:r>
-    </w:p>
-    <w:p>
-      <w:pPr>
-        <w:pStyle w:val="Default"/>
-        <w:spacing w:after="51"/>
-        <w:rPr>
-          <w:rFonts w:ascii="Titillium" w:hAnsi="Titillium"/>
-          <w:sz w:val="20"/>
-          <w:szCs w:val="20"/>
-        </w:rPr>
-      </w:pPr>
-      <w:r>
-        <w:rPr>
-          <w:rFonts w:ascii="Titillium" w:hAnsi="Titillium"/>
-          <w:sz w:val="20"/>
-          <w:szCs w:val="20"/>
-        </w:rPr>
-        <w:t xml:space="preserve"> </w:t>
-      </w:r>
-      <w:r>
-        <w:rPr>
-          <w:rFonts w:ascii="Titillium" w:hAnsi="Titillium" w:cs="Calibri"/>
-          <w:sz w:val="20"/>
-          <w:szCs w:val="20"/>
-        </w:rPr>
-        <w:t xml:space="preserve">¿Cuenta con alguna otra línea? </w:t>
-      </w:r>
-    </w:p>
-    <w:p>
-      <w:pPr>
-        <w:pStyle w:val="Default"/>
-        <w:rPr>
-          <w:rFonts w:ascii="Titillium" w:hAnsi="Titillium"/>
-          <w:sz w:val="20"/>
-          <w:szCs w:val="20"/>
-        </w:rPr>
-      </w:pPr>
-      <w:r>
-        <w:rPr>
-          <w:rFonts w:ascii="Titillium" w:hAnsi="Titillium"/>
-          <w:sz w:val="20"/>
-          <w:szCs w:val="20"/>
-        </w:rPr>
-        <w:t xml:space="preserve"> </w:t>
-      </w:r>
-      <w:r>
-        <w:rPr>
-          <w:rFonts w:ascii="Titillium" w:hAnsi="Titillium" w:cs="Calibri"/>
-          <w:sz w:val="20"/>
-          <w:szCs w:val="20"/>
-        </w:rPr>
-        <w:t xml:space="preserve">¿Algún amigo o familiar que desee pasar esta promoción? </w:t>
-      </w:r>
-    </w:p>
-    <w:p>
-      <w:pPr>
-        <w:pStyle w:val="Default"/>
-        <w:rPr>
-          <w:rFonts w:ascii="Titillium" w:hAnsi="Titillium"/>
-          <w:sz w:val="20"/>
-          <w:szCs w:val="20"/>
-        </w:rPr>
-      </w:pPr>
-    </w:p>
-    <w:p>
-      <w:pPr>
-        <w:pStyle w:val="Default"/>
-        <w:rPr>
-          <w:rFonts w:ascii="Titillium" w:hAnsi="Titillium" w:cs="Calibri"/>
-          <w:sz w:val="20"/>
-          <w:szCs w:val="20"/>
-        </w:rPr>
-      </w:pPr>
-      <w:r>
-        <w:rPr>
-          <w:rFonts w:ascii="Titillium" w:hAnsi="Titillium" w:cs="Calibri"/>
-          <w:b/>
-          <w:bCs/>
-          <w:sz w:val="20"/>
-          <w:szCs w:val="20"/>
-          <w:highlight w:val="green"/>
-        </w:rPr>
-        <w:t>PAY JOY</w:t>
-      </w:r>
-      <w:r>
-        <w:rPr>
-          <w:rFonts w:ascii="Titillium" w:hAnsi="Titillium" w:cs="Calibri"/>
-          <w:b/>
-          <w:bCs/>
-          <w:sz w:val="20"/>
-          <w:szCs w:val="20"/>
-        </w:rPr>
-        <w:t xml:space="preserve"> </w:t>
-      </w:r>
-    </w:p>
-    <w:p>
-      <w:pPr>
-        <w:pStyle w:val="Default"/>
-        <w:rPr>
-          <w:rFonts w:ascii="Titillium" w:hAnsi="Titillium" w:cs="Calibri"/>
-          <w:sz w:val="20"/>
-          <w:szCs w:val="20"/>
-        </w:rPr>
-      </w:pPr>
-      <w:r>
-        <w:rPr>
-          <w:rFonts w:ascii="Titillium" w:hAnsi="Titillium" w:cs="Calibri"/>
-          <w:sz w:val="20"/>
-          <w:szCs w:val="20"/>
-        </w:rPr>
-        <w:t xml:space="preserve">Le comento que adicional a los beneficios que ya le </w:t>
-      </w:r>
-      <w:proofErr w:type="gramStart"/>
-      <w:r>
-        <w:rPr>
-          <w:rFonts w:ascii="Titillium" w:hAnsi="Titillium" w:cs="Calibri"/>
-          <w:sz w:val="20"/>
-          <w:szCs w:val="20"/>
-        </w:rPr>
-        <w:t>mencione</w:t>
-      </w:r>
-      <w:proofErr w:type="gramEnd"/>
-      <w:r>
-        <w:rPr>
-          <w:rFonts w:ascii="Titillium" w:hAnsi="Titillium" w:cs="Calibri"/>
-          <w:sz w:val="20"/>
-          <w:szCs w:val="20"/>
-        </w:rPr>
-        <w:t>, también contamos en PAY JOY, que le permite adquirir un equipo solo con el 15% d</w:t>
-      </w:r>
-      <w:r>
-        <w:rPr>
-          <w:rFonts w:ascii="Titillium" w:hAnsi="Titillium" w:cs="Calibri"/>
-          <w:sz w:val="20"/>
-          <w:szCs w:val="20"/>
-        </w:rPr>
-        <w:t>e pago inicial, y sin la necesid</w:t>
-      </w:r>
-      <w:r>
-        <w:rPr>
-          <w:rFonts w:ascii="Titillium" w:hAnsi="Titillium" w:cs="Calibri"/>
-          <w:sz w:val="20"/>
-          <w:szCs w:val="20"/>
-        </w:rPr>
-        <w:t xml:space="preserve">ad que chequen buro </w:t>
-      </w:r>
-      <w:r>
-        <w:rPr>
-          <w:rFonts w:ascii="Titillium" w:hAnsi="Titillium" w:cs="Calibri"/>
-          <w:sz w:val="20"/>
-          <w:szCs w:val="20"/>
-        </w:rPr>
-        <w:t xml:space="preserve">de crédito ni la necesidad de que </w:t>
-      </w:r>
-      <w:r>
-        <w:rPr>
-          <w:rFonts w:ascii="Titillium" w:hAnsi="Titillium" w:cs="Calibri"/>
-          <w:sz w:val="20"/>
-          <w:szCs w:val="20"/>
-        </w:rPr>
-        <w:t xml:space="preserve">tenga historial crediticio. </w:t>
+          <w:sz w:val="20"/>
+          <w:szCs w:val="20"/>
+        </w:rPr>
+        <w:t>tenga historial crediticio.</w:t>
       </w:r>
     </w:p>
     <w:p>
@@ -2288,12 +2221,11 @@
           </mc:Choice>
           <mc:Fallback>
             <w:pict>
-              <v:shapetype w14:anchorId="1B717C21" id="_x0000_t202" coordsize="21600,21600" o:spt="202" path="m,l,21600r21600,l21600,xe">
+              <v:shapetype w14:anchorId="3B282DB3" id="_x0000_t202" coordsize="21600,21600" o:spt="202" path="m,l,21600r21600,l21600,xe">
                 <v:stroke joinstyle="miter"/>
                 <v:path gradientshapeok="t" o:connecttype="rect"/>
               </v:shapetype>
               <v:shape id="Cuadro de texto 3" o:spid="_x0000_s1026" type="#_x0000_t202" style="position:absolute;margin-left:-2.5pt;margin-top:8.2pt;width:2in;height:2in;z-index:251659264;visibility:visible;mso-wrap-style:none;mso-wrap-distance-left:9pt;mso-wrap-distance-top:0;mso-wrap-distance-right:9pt;mso-wrap-distance-bottom:0;mso-position-horizontal:absolute;mso-position-horizontal-relative:text;mso-position-vertical:absolute;mso-position-vertical-relative:text;v-text-anchor:top" o:gfxdata="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" filled="f" stroked="f">
-                <v:fill o:detectmouseclick="t"/>
                 <v:textbox style="mso-fit-shape-to-text:t">
                   <w:txbxContent>
                     <w:p>
@@ -2430,7 +2362,7 @@
           <w:sz w:val="20"/>
           <w:szCs w:val="20"/>
         </w:rPr>
-        <w:t xml:space="preserve">****Asignar centro de atención a clientes ***** </w:t>
+        <w:t>****Asignar centro de atención a clientes *****</w:t>
       </w:r>
     </w:p>
     <w:p>
@@ -2453,16 +2385,6 @@
         </w:rPr>
         <w:t>¿Confirmo nos está autorizando el cambio de compañía conservando su mismo número correcto?</w:t>
       </w:r>
-      <w:r>
-        <w:rPr>
-          <w:rFonts w:ascii="Titillium" w:hAnsi="Titillium"/>
-          <w:b/>
-          <w:bCs/>
-          <w:sz w:val="20"/>
-          <w:szCs w:val="20"/>
-        </w:rPr>
-        <w:t xml:space="preserve"> </w:t>
-      </w:r>
     </w:p>
     <w:p>
       <w:pPr>
@@ -2491,7 +2413,7 @@
           <w:sz w:val="20"/>
           <w:szCs w:val="20"/>
         </w:rPr>
-        <w:t xml:space="preserve">www.movistar.com.mx </w:t>
+        <w:t>www.movistar.com.mx</w:t>
       </w:r>
     </w:p>
     <w:p>
@@ -2510,7 +2432,7 @@
           <w:sz w:val="20"/>
           <w:szCs w:val="20"/>
         </w:rPr>
-        <w:t xml:space="preserve"> 1.- ¿Cuál sería su nombre completo? </w:t>
+        <w:t> 1.- ¿Cuál sería su nombre completo?</w:t>
       </w:r>
     </w:p>
     <w:p>
@@ -2529,25 +2451,25 @@
           <w:sz w:val="20"/>
           <w:szCs w:val="20"/>
         </w:rPr>
-        <w:t xml:space="preserve"> 2.- ¿Su fecha de nacimiento? </w:t>
-      </w:r>
-    </w:p>
-    <w:p>
-      <w:pPr>
-        <w:pStyle w:val="Default"/>
-        <w:rPr>
-          <w:rFonts w:ascii="Titillium" w:hAnsi="Titillium"/>
-          <w:sz w:val="20"/>
-          <w:szCs w:val="20"/>
-        </w:rPr>
-      </w:pPr>
-      <w:r>
-        <w:rPr>
-          <w:rFonts w:ascii="Titillium" w:hAnsi="Titillium"/>
-          <w:sz w:val="20"/>
-          <w:szCs w:val="20"/>
-        </w:rPr>
-        <w:t xml:space="preserve"> 3.- ¿En qué estado fue registrado? </w:t>
+        <w:t> 2.- ¿Su fecha de nacimiento?</w:t>
+      </w:r>
+    </w:p>
+    <w:p>
+      <w:pPr>
+        <w:pStyle w:val="Default"/>
+        <w:rPr>
+          <w:rFonts w:ascii="Titillium" w:hAnsi="Titillium"/>
+          <w:sz w:val="20"/>
+          <w:szCs w:val="20"/>
+        </w:rPr>
+      </w:pPr>
+      <w:r>
+        <w:rPr>
+          <w:rFonts w:ascii="Titillium" w:hAnsi="Titillium"/>
+          <w:sz w:val="20"/>
+          <w:szCs w:val="20"/>
+        </w:rPr>
+        <w:t> 3.- ¿En qué estado fue registrado?</w:t>
       </w:r>
     </w:p>
     <w:p>
@@ -2879,7 +2801,6 @@
           <w:szCs w:val="20"/>
           <w:highlight w:val="red"/>
         </w:rPr>
-        <w:lastRenderedPageBreak/>
         <w:t>NOTA IMPORTANTE:</w:t>
       </w:r>
       <w:r>
@@ -2948,7 +2869,7 @@
           <w:sz w:val="20"/>
           <w:szCs w:val="20"/>
         </w:rPr>
-        <w:t xml:space="preserve">. </w:t>
+        <w:t>.</w:t>
       </w:r>
     </w:p>
     <w:p>
@@ -2989,15 +2910,6 @@
         <w:t>hrs</w:t>
       </w:r>
       <w:proofErr w:type="spellEnd"/>
-      <w:r>
-        <w:rPr>
-          <w:rFonts w:ascii="Titillium" w:hAnsi="Titillium" w:cs="Arial"/>
-          <w:color w:val="000000"/>
-          <w:sz w:val="20"/>
-          <w:szCs w:val="20"/>
-        </w:rPr>
-        <w:t xml:space="preserve"> </w:t>
-      </w:r>
     </w:p>
     <w:p>
       <w:pPr>
@@ -3114,7 +3026,7 @@
           <w:sz w:val="20"/>
           <w:szCs w:val="20"/>
         </w:rPr>
-        <w:t xml:space="preserve">¿Sabe si su equipo se encuentra liberado? </w:t>
+        <w:t>¿Sabe si su equipo se encuentra liberado?</w:t>
       </w:r>
     </w:p>
     <w:p>
@@ -3155,7 +3067,7 @@
           <w:sz w:val="20"/>
           <w:szCs w:val="20"/>
         </w:rPr>
-        <w:t xml:space="preserve"> titular de la línea? </w:t>
+        <w:t xml:space="preserve"> titular de la línea?</w:t>
       </w:r>
     </w:p>
     <w:p>
@@ -3178,7 +3090,7 @@
           <w:sz w:val="20"/>
           <w:szCs w:val="20"/>
         </w:rPr>
-        <w:t xml:space="preserve">¿Su línea la maneja a base de recargas? </w:t>
+        <w:t>¿Su línea la maneja a base de recargas?</w:t>
       </w:r>
     </w:p>
     <w:p>
@@ -3200,35 +3112,35 @@
           <w:sz w:val="20"/>
           <w:szCs w:val="20"/>
         </w:rPr>
-        <w:t xml:space="preserve">¿Su línea es móvil es decir celular? </w:t>
-      </w:r>
-    </w:p>
-    <w:p>
-      <w:pPr>
-        <w:pStyle w:val="Default"/>
-        <w:rPr>
-          <w:rFonts w:ascii="Titillium" w:hAnsi="Titillium"/>
-          <w:sz w:val="20"/>
-          <w:szCs w:val="20"/>
-        </w:rPr>
-      </w:pPr>
-    </w:p>
-    <w:p>
-      <w:pPr>
-        <w:pStyle w:val="Default"/>
-        <w:rPr>
-          <w:rFonts w:ascii="Titillium" w:hAnsi="Titillium"/>
-          <w:sz w:val="20"/>
-          <w:szCs w:val="20"/>
-        </w:rPr>
-      </w:pPr>
-      <w:r>
-        <w:rPr>
-          <w:rFonts w:ascii="Titillium" w:hAnsi="Titillium"/>
-          <w:sz w:val="20"/>
-          <w:szCs w:val="20"/>
-        </w:rPr>
-        <w:t xml:space="preserve">¿Contara con alguna duda? </w:t>
+        <w:t>¿Su línea es móvil es decir celular?</w:t>
+      </w:r>
+    </w:p>
+    <w:p>
+      <w:pPr>
+        <w:pStyle w:val="Default"/>
+        <w:rPr>
+          <w:rFonts w:ascii="Titillium" w:hAnsi="Titillium"/>
+          <w:sz w:val="20"/>
+          <w:szCs w:val="20"/>
+        </w:rPr>
+      </w:pPr>
+    </w:p>
+    <w:p>
+      <w:pPr>
+        <w:pStyle w:val="Default"/>
+        <w:rPr>
+          <w:rFonts w:ascii="Titillium" w:hAnsi="Titillium"/>
+          <w:sz w:val="20"/>
+          <w:szCs w:val="20"/>
+        </w:rPr>
+      </w:pPr>
+      <w:r>
+        <w:rPr>
+          <w:rFonts w:ascii="Titillium" w:hAnsi="Titillium"/>
+          <w:sz w:val="20"/>
+          <w:szCs w:val="20"/>
+        </w:rPr>
+        <w:t>¿Contara con alguna duda?</w:t>
       </w:r>
     </w:p>
     <w:p>
@@ -3833,6 +3745,7 @@
     <w:lsdException w:name="HTML Sample" w:semiHidden="1" w:unhideWhenUsed="1"/>
     <w:lsdException w:name="HTML Typewriter" w:semiHidden="1" w:unhideWhenUsed="1"/>
     <w:lsdException w:name="HTML Variable" w:semiHidden="1" w:unhideWhenUsed="1"/>
+    <w:lsdException w:name="Normal Table" w:semiHidden="1" w:unhideWhenUsed="1"/>
     <w:lsdException w:name="annotation subject" w:semiHidden="1" w:unhideWhenUsed="1"/>
     <w:lsdException w:name="No List" w:semiHidden="1" w:unhideWhenUsed="1"/>
     <w:lsdException w:name="Outline List 1" w:semiHidden="1" w:unhideWhenUsed="1"/>
@@ -3875,8 +3788,11 @@
     <w:lsdException w:name="Table Contemporary" w:semiHidden="1" w:unhideWhenUsed="1"/>
     <w:lsdException w:name="Table Elegant" w:semiHidden="1" w:unhideWhenUsed="1"/>
     <w:lsdException w:name="Table Professional" w:semiHidden="1" w:unhideWhenUsed="1"/>
+    <w:lsdException w:name="Table Subtle 1" w:semiHidden="1" w:unhideWhenUsed="1"/>
     <w:lsdException w:name="Table Subtle 2" w:semiHidden="1" w:unhideWhenUsed="1"/>
     <w:lsdException w:name="Table Web 1" w:semiHidden="1" w:unhideWhenUsed="1"/>
+    <w:lsdException w:name="Table Web 2" w:semiHidden="1" w:unhideWhenUsed="1"/>
+    <w:lsdException w:name="Table Web 3" w:semiHidden="1" w:unhideWhenUsed="1"/>
     <w:lsdException w:name="Balloon Text" w:semiHidden="1" w:unhideWhenUsed="1"/>
     <w:lsdException w:name="Table Grid" w:uiPriority="39"/>
     <w:lsdException w:name="Table Theme" w:semiHidden="1" w:unhideWhenUsed="1"/>

</xml_diff>